<commit_message>
Update form handlers and other forms
</commit_message>
<xml_diff>
--- a/test.docx
+++ b/test.docx
@@ -39,6 +39,7 @@
                 <w:lang w:bidi="en-US"/>
               </w:rPr>
             </w:pPr>
+            <w:proofErr w:type="gramStart"/>
             <w:r>
               <w:rPr>
                 <w:bCs/>
@@ -47,7 +48,18 @@
                 <w:szCs w:val="16"/>
                 <w:lang w:bidi="en-US"/>
               </w:rPr>
-              <w:t>Автономная  некоммерческая организация дополнительного профессионального образования  «УЧЕБНЫЙ ЦЕНТР ВАКАНСИЯ»</w:t>
+              <w:t>Автономная  некоммерческая</w:t>
+            </w:r>
+            <w:proofErr w:type="gramEnd"/>
+            <w:r>
+              <w:rPr>
+                <w:bCs/>
+                <w:color w:val="FF0000"/>
+                <w:sz w:val="16"/>
+                <w:szCs w:val="16"/>
+                <w:lang w:bidi="en-US"/>
+              </w:rPr>
+              <w:t xml:space="preserve"> организация дополнительного профессионального образования  «УЧЕБНЫЙ ЦЕНТР ВАКАНСИЯ»</w:t>
             </w:r>
           </w:p>
           <w:p>
@@ -163,7 +175,15 @@
                 <w:szCs w:val="20"/>
                 <w:lang w:bidi="en-US"/>
               </w:rPr>
-              <w:t xml:space="preserve">        </w:t>
+              <w:t xml:space="preserve">     </w:t>
+            </w:r>
+            <w:proofErr w:type="gramStart"/>
+            <w:r>
+              <w:rPr>
+                <w:szCs w:val="20"/>
+                <w:lang w:bidi="en-US"/>
+              </w:rPr>
+              <w:t xml:space="preserve">   </w:t>
             </w:r>
             <w:r>
               <w:rPr>
@@ -177,6 +197,7 @@
               </w:rPr>
               <w:t>{</w:t>
             </w:r>
+            <w:proofErr w:type="gramEnd"/>
             <w:r>
               <w:rPr>
                 <w:b/>
@@ -243,7 +264,16 @@
                 <w:szCs w:val="20"/>
                 <w:lang w:bidi="en-US"/>
               </w:rPr>
-              <w:t xml:space="preserve">        </w:t>
+              <w:t xml:space="preserve">     </w:t>
+            </w:r>
+            <w:proofErr w:type="gramStart"/>
+            <w:r>
+              <w:rPr>
+                <w:b/>
+                <w:szCs w:val="20"/>
+                <w:lang w:bidi="en-US"/>
+              </w:rPr>
+              <w:t xml:space="preserve">   </w:t>
             </w:r>
             <w:r>
               <w:rPr>
@@ -255,6 +285,7 @@
               </w:rPr>
               <w:t>{</w:t>
             </w:r>
+            <w:proofErr w:type="gramEnd"/>
             <w:r>
               <w:rPr>
                 <w:b/>
@@ -308,7 +339,16 @@
                 <w:color w:val="FF0000"/>
                 <w:lang w:bidi="en-US"/>
               </w:rPr>
-              <w:t xml:space="preserve">       </w:t>
+              <w:t xml:space="preserve">    </w:t>
+            </w:r>
+            <w:proofErr w:type="gramStart"/>
+            <w:r>
+              <w:rPr>
+                <w:b/>
+                <w:color w:val="FF0000"/>
+                <w:lang w:bidi="en-US"/>
+              </w:rPr>
+              <w:t xml:space="preserve">   </w:t>
             </w:r>
             <w:r>
               <w:rPr>
@@ -320,6 +360,7 @@
               </w:rPr>
               <w:t>{</w:t>
             </w:r>
+            <w:proofErr w:type="gramEnd"/>
             <w:r>
               <w:rPr>
                 <w:b/>
@@ -389,6 +430,7 @@
             <w:pPr>
               <w:wordWrap w:val="0"/>
               <w:autoSpaceDN/>
+              <w:jc w:val="center"/>
               <w:rPr>
                 <w:b/>
                 <w:i/>
@@ -398,16 +440,6 @@
                 <w:lang w:val="en-US" w:bidi="en-US"/>
               </w:rPr>
             </w:pPr>
-            <w:r>
-              <w:rPr>
-                <w:b/>
-                <w:i/>
-                <w:sz w:val="24"/>
-                <w:szCs w:val="24"/>
-                <w:lang w:bidi="en-US"/>
-              </w:rPr>
-              <w:t xml:space="preserve">     </w:t>
-            </w:r>
             <w:r>
               <w:rPr>
                 <w:b/>
@@ -418,6 +450,7 @@
               </w:rPr>
               <w:t>{</w:t>
             </w:r>
+            <w:proofErr w:type="spellStart"/>
             <w:r>
               <w:rPr>
                 <w:b/>
@@ -428,6 +461,7 @@
               </w:rPr>
               <w:t>work_feat</w:t>
             </w:r>
+            <w:proofErr w:type="spellEnd"/>
             <w:r>
               <w:rPr>
                 <w:b/>
@@ -562,6 +596,7 @@
               </w:rPr>
               <w:t>{</w:t>
             </w:r>
+            <w:proofErr w:type="spellStart"/>
             <w:r>
               <w:rPr>
                 <w:b/>
@@ -595,6 +630,7 @@
               </w:rPr>
               <w:t>name</w:t>
             </w:r>
+            <w:proofErr w:type="spellEnd"/>
             <w:r>
               <w:rPr>
                 <w:b/>
@@ -670,7 +706,16 @@
                 <w:szCs w:val="16"/>
                 <w:lang w:bidi="en-US"/>
               </w:rPr>
-              <w:t xml:space="preserve">Дата выдачи        </w:t>
+              <w:t xml:space="preserve">Дата выдачи     </w:t>
+            </w:r>
+            <w:proofErr w:type="gramStart"/>
+            <w:r>
+              <w:rPr>
+                <w:sz w:val="16"/>
+                <w:szCs w:val="16"/>
+                <w:lang w:bidi="en-US"/>
+              </w:rPr>
+              <w:t xml:space="preserve">   </w:t>
             </w:r>
             <w:r>
               <w:rPr>
@@ -680,6 +725,7 @@
               </w:rPr>
               <w:t>{</w:t>
             </w:r>
+            <w:proofErr w:type="gramEnd"/>
             <w:r>
               <w:rPr>
                 <w:sz w:val="16"/>
@@ -728,7 +774,16 @@
                 <w:szCs w:val="16"/>
                 <w:lang w:bidi="en-US"/>
               </w:rPr>
-              <w:t xml:space="preserve">          Действительно до        </w:t>
+              <w:t xml:space="preserve">          Действительно до     </w:t>
+            </w:r>
+            <w:proofErr w:type="gramStart"/>
+            <w:r>
+              <w:rPr>
+                <w:sz w:val="16"/>
+                <w:szCs w:val="16"/>
+                <w:lang w:bidi="en-US"/>
+              </w:rPr>
+              <w:t xml:space="preserve">   </w:t>
             </w:r>
             <w:r>
               <w:rPr>
@@ -738,6 +793,7 @@
               </w:rPr>
               <w:t>{</w:t>
             </w:r>
+            <w:proofErr w:type="gramEnd"/>
             <w:r>
               <w:rPr>
                 <w:sz w:val="16"/>
@@ -1321,16 +1377,36 @@
                 <w:szCs w:val="18"/>
                 <w:lang w:bidi="en-US"/>
               </w:rPr>
-              <w:t xml:space="preserve">                     </w:t>
-            </w:r>
+              <w:t xml:space="preserve">                  </w:t>
+            </w:r>
+            <w:proofErr w:type="gramStart"/>
             <w:r>
               <w:rPr>
                 <w:rFonts w:eastAsia="Calibri"/>
-                <w:sz w:val="16"/>
-                <w:szCs w:val="16"/>
-                <w:lang w:bidi="en-US"/>
-              </w:rPr>
-              <w:t>(подпись</w:t>
+                <w:sz w:val="18"/>
+                <w:szCs w:val="18"/>
+                <w:lang w:bidi="en-US"/>
+              </w:rPr>
+              <w:t xml:space="preserve">   </w:t>
+            </w:r>
+            <w:r>
+              <w:rPr>
+                <w:rFonts w:eastAsia="Calibri"/>
+                <w:sz w:val="16"/>
+                <w:szCs w:val="16"/>
+                <w:lang w:bidi="en-US"/>
+              </w:rPr>
+              <w:t>(</w:t>
+            </w:r>
+            <w:proofErr w:type="gramEnd"/>
+            <w:r>
+              <w:rPr>
+                <w:rFonts w:eastAsia="Calibri"/>
+                <w:sz w:val="16"/>
+                <w:szCs w:val="16"/>
+                <w:lang w:bidi="en-US"/>
+              </w:rPr>
+              <w:t>подпись</w:t>
             </w:r>
             <w:r>
               <w:rPr>
@@ -1465,6 +1541,7 @@
                 <w:lang w:bidi="en-US"/>
               </w:rPr>
             </w:pPr>
+            <w:proofErr w:type="gramStart"/>
             <w:r>
               <w:rPr>
                 <w:bCs/>
@@ -1474,7 +1551,18 @@
                 <w:lang w:bidi="en-US"/>
               </w:rPr>
               <w:lastRenderedPageBreak/>
-              <w:t>Автономная  некоммерческая организация дополнительного профессионального образования  «УЧЕБНЫЙ ЦЕНТР ВАКАНСИЯ»</w:t>
+              <w:t>Автономная  некоммерческая</w:t>
+            </w:r>
+            <w:proofErr w:type="gramEnd"/>
+            <w:r>
+              <w:rPr>
+                <w:bCs/>
+                <w:color w:val="FF0000"/>
+                <w:sz w:val="16"/>
+                <w:szCs w:val="16"/>
+                <w:lang w:bidi="en-US"/>
+              </w:rPr>
+              <w:t xml:space="preserve"> организация дополнительного профессионального образования  «УЧЕБНЫЙ ЦЕНТР ВАКАНСИЯ»</w:t>
             </w:r>
           </w:p>
           <w:p>
@@ -1590,7 +1678,15 @@
                 <w:szCs w:val="20"/>
                 <w:lang w:bidi="en-US"/>
               </w:rPr>
-              <w:t xml:space="preserve">        </w:t>
+              <w:t xml:space="preserve">     </w:t>
+            </w:r>
+            <w:proofErr w:type="gramStart"/>
+            <w:r>
+              <w:rPr>
+                <w:szCs w:val="20"/>
+                <w:lang w:bidi="en-US"/>
+              </w:rPr>
+              <w:t xml:space="preserve">   </w:t>
             </w:r>
             <w:r>
               <w:rPr>
@@ -1604,6 +1700,7 @@
               </w:rPr>
               <w:t>{</w:t>
             </w:r>
+            <w:proofErr w:type="gramEnd"/>
             <w:r>
               <w:rPr>
                 <w:b/>
@@ -1670,7 +1767,16 @@
                 <w:szCs w:val="20"/>
                 <w:lang w:bidi="en-US"/>
               </w:rPr>
-              <w:t xml:space="preserve">        </w:t>
+              <w:t xml:space="preserve">     </w:t>
+            </w:r>
+            <w:proofErr w:type="gramStart"/>
+            <w:r>
+              <w:rPr>
+                <w:b/>
+                <w:szCs w:val="20"/>
+                <w:lang w:bidi="en-US"/>
+              </w:rPr>
+              <w:t xml:space="preserve">   </w:t>
             </w:r>
             <w:r>
               <w:rPr>
@@ -1682,6 +1788,7 @@
               </w:rPr>
               <w:t>{</w:t>
             </w:r>
+            <w:proofErr w:type="gramEnd"/>
             <w:r>
               <w:rPr>
                 <w:b/>
@@ -1735,7 +1842,16 @@
                 <w:color w:val="FF0000"/>
                 <w:lang w:val="en-US" w:bidi="en-US"/>
               </w:rPr>
-              <w:t xml:space="preserve">       </w:t>
+              <w:t xml:space="preserve">    </w:t>
+            </w:r>
+            <w:proofErr w:type="gramStart"/>
+            <w:r>
+              <w:rPr>
+                <w:b/>
+                <w:color w:val="FF0000"/>
+                <w:lang w:val="en-US" w:bidi="en-US"/>
+              </w:rPr>
+              <w:t xml:space="preserve">   </w:t>
             </w:r>
             <w:r>
               <w:rPr>
@@ -1747,6 +1863,8 @@
               </w:rPr>
               <w:t>{</w:t>
             </w:r>
+            <w:proofErr w:type="spellStart"/>
+            <w:proofErr w:type="gramEnd"/>
             <w:r>
               <w:rPr>
                 <w:b/>
@@ -1777,6 +1895,7 @@
               </w:rPr>
               <w:t>name</w:t>
             </w:r>
+            <w:proofErr w:type="spellEnd"/>
             <w:r>
               <w:rPr>
                 <w:b/>
@@ -1816,6 +1935,7 @@
             <w:pPr>
               <w:wordWrap w:val="0"/>
               <w:autoSpaceDN/>
+              <w:jc w:val="center"/>
               <w:rPr>
                 <w:b/>
                 <w:i/>
@@ -1833,8 +1953,9 @@
                 <w:szCs w:val="24"/>
                 <w:lang w:val="en-US" w:bidi="en-US"/>
               </w:rPr>
-              <w:t xml:space="preserve">     </w:t>
-            </w:r>
+              <w:t>{</w:t>
+            </w:r>
+            <w:proofErr w:type="spellStart"/>
             <w:r>
               <w:rPr>
                 <w:b/>
@@ -1843,18 +1964,9 @@
                 <w:szCs w:val="24"/>
                 <w:lang w:val="en-US" w:bidi="en-US"/>
               </w:rPr>
-              <w:t>{</w:t>
-            </w:r>
-            <w:r>
-              <w:rPr>
-                <w:b/>
-                <w:i/>
-                <w:sz w:val="24"/>
-                <w:szCs w:val="24"/>
-                <w:lang w:val="en-US" w:bidi="en-US"/>
-              </w:rPr>
               <w:t>work_feat</w:t>
             </w:r>
+            <w:proofErr w:type="spellEnd"/>
             <w:r>
               <w:rPr>
                 <w:b/>
@@ -2097,7 +2209,16 @@
                 <w:szCs w:val="16"/>
                 <w:lang w:bidi="en-US"/>
               </w:rPr>
-              <w:t xml:space="preserve">Дата выдачи        </w:t>
+              <w:t xml:space="preserve">Дата выдачи     </w:t>
+            </w:r>
+            <w:proofErr w:type="gramStart"/>
+            <w:r>
+              <w:rPr>
+                <w:sz w:val="16"/>
+                <w:szCs w:val="16"/>
+                <w:lang w:bidi="en-US"/>
+              </w:rPr>
+              <w:t xml:space="preserve">   </w:t>
             </w:r>
             <w:r>
               <w:rPr>
@@ -2107,6 +2228,7 @@
               </w:rPr>
               <w:t>{</w:t>
             </w:r>
+            <w:proofErr w:type="gramEnd"/>
             <w:r>
               <w:rPr>
                 <w:sz w:val="16"/>
@@ -2155,7 +2277,16 @@
                 <w:szCs w:val="16"/>
                 <w:lang w:bidi="en-US"/>
               </w:rPr>
-              <w:t xml:space="preserve">          Действительно до        </w:t>
+              <w:t xml:space="preserve">          Действительно до     </w:t>
+            </w:r>
+            <w:proofErr w:type="gramStart"/>
+            <w:r>
+              <w:rPr>
+                <w:sz w:val="16"/>
+                <w:szCs w:val="16"/>
+                <w:lang w:bidi="en-US"/>
+              </w:rPr>
+              <w:t xml:space="preserve">   </w:t>
             </w:r>
             <w:r>
               <w:rPr>
@@ -2165,6 +2296,7 @@
               </w:rPr>
               <w:t>{</w:t>
             </w:r>
+            <w:proofErr w:type="gramEnd"/>
             <w:r>
               <w:rPr>
                 <w:sz w:val="16"/>
@@ -2748,16 +2880,36 @@
                 <w:szCs w:val="18"/>
                 <w:lang w:bidi="en-US"/>
               </w:rPr>
-              <w:t xml:space="preserve">                     </w:t>
-            </w:r>
+              <w:t xml:space="preserve">                  </w:t>
+            </w:r>
+            <w:proofErr w:type="gramStart"/>
             <w:r>
               <w:rPr>
                 <w:rFonts w:eastAsia="Calibri"/>
-                <w:sz w:val="16"/>
-                <w:szCs w:val="16"/>
-                <w:lang w:bidi="en-US"/>
-              </w:rPr>
-              <w:t>(подпись</w:t>
+                <w:sz w:val="18"/>
+                <w:szCs w:val="18"/>
+                <w:lang w:bidi="en-US"/>
+              </w:rPr>
+              <w:t xml:space="preserve">   </w:t>
+            </w:r>
+            <w:r>
+              <w:rPr>
+                <w:rFonts w:eastAsia="Calibri"/>
+                <w:sz w:val="16"/>
+                <w:szCs w:val="16"/>
+                <w:lang w:bidi="en-US"/>
+              </w:rPr>
+              <w:t>(</w:t>
+            </w:r>
+            <w:proofErr w:type="gramEnd"/>
+            <w:r>
+              <w:rPr>
+                <w:rFonts w:eastAsia="Calibri"/>
+                <w:sz w:val="16"/>
+                <w:szCs w:val="16"/>
+                <w:lang w:bidi="en-US"/>
+              </w:rPr>
+              <w:t>подпись</w:t>
             </w:r>
             <w:r>
               <w:rPr>
@@ -2887,6 +3039,7 @@
                 <w:lang w:bidi="en-US"/>
               </w:rPr>
             </w:pPr>
+            <w:proofErr w:type="gramStart"/>
             <w:r>
               <w:rPr>
                 <w:bCs/>
@@ -2896,7 +3049,18 @@
                 <w:lang w:bidi="en-US"/>
               </w:rPr>
               <w:lastRenderedPageBreak/>
-              <w:t>Автономная  некоммерческая организация дополнительного профессионального образования  «УЧЕБНЫЙ ЦЕНТР ВАКАНСИЯ»</w:t>
+              <w:t>Автономная  некоммерческая</w:t>
+            </w:r>
+            <w:proofErr w:type="gramEnd"/>
+            <w:r>
+              <w:rPr>
+                <w:bCs/>
+                <w:color w:val="FF0000"/>
+                <w:sz w:val="16"/>
+                <w:szCs w:val="16"/>
+                <w:lang w:bidi="en-US"/>
+              </w:rPr>
+              <w:t xml:space="preserve"> организация дополнительного профессионального образования  «УЧЕБНЫЙ ЦЕНТР ВАКАНСИЯ»</w:t>
             </w:r>
           </w:p>
           <w:p>
@@ -3012,7 +3176,15 @@
                 <w:szCs w:val="20"/>
                 <w:lang w:bidi="en-US"/>
               </w:rPr>
-              <w:t xml:space="preserve">        </w:t>
+              <w:t xml:space="preserve">     </w:t>
+            </w:r>
+            <w:proofErr w:type="gramStart"/>
+            <w:r>
+              <w:rPr>
+                <w:szCs w:val="20"/>
+                <w:lang w:bidi="en-US"/>
+              </w:rPr>
+              <w:t xml:space="preserve">   </w:t>
             </w:r>
             <w:r>
               <w:rPr>
@@ -3026,6 +3198,7 @@
               </w:rPr>
               <w:t>{</w:t>
             </w:r>
+            <w:proofErr w:type="gramEnd"/>
             <w:r>
               <w:rPr>
                 <w:b/>
@@ -3092,7 +3265,16 @@
                 <w:szCs w:val="20"/>
                 <w:lang w:bidi="en-US"/>
               </w:rPr>
-              <w:t xml:space="preserve">        </w:t>
+              <w:t xml:space="preserve">     </w:t>
+            </w:r>
+            <w:proofErr w:type="gramStart"/>
+            <w:r>
+              <w:rPr>
+                <w:b/>
+                <w:szCs w:val="20"/>
+                <w:lang w:bidi="en-US"/>
+              </w:rPr>
+              <w:t xml:space="preserve">   </w:t>
             </w:r>
             <w:r>
               <w:rPr>
@@ -3104,6 +3286,7 @@
               </w:rPr>
               <w:t>{</w:t>
             </w:r>
+            <w:proofErr w:type="gramEnd"/>
             <w:r>
               <w:rPr>
                 <w:b/>
@@ -3157,7 +3340,16 @@
                 <w:color w:val="FF0000"/>
                 <w:lang w:val="en-US" w:bidi="en-US"/>
               </w:rPr>
-              <w:t xml:space="preserve">       </w:t>
+              <w:t xml:space="preserve">    </w:t>
+            </w:r>
+            <w:proofErr w:type="gramStart"/>
+            <w:r>
+              <w:rPr>
+                <w:b/>
+                <w:color w:val="FF0000"/>
+                <w:lang w:val="en-US" w:bidi="en-US"/>
+              </w:rPr>
+              <w:t xml:space="preserve">   </w:t>
             </w:r>
             <w:r>
               <w:rPr>
@@ -3169,6 +3361,8 @@
               </w:rPr>
               <w:t>{</w:t>
             </w:r>
+            <w:proofErr w:type="spellStart"/>
+            <w:proofErr w:type="gramEnd"/>
             <w:r>
               <w:rPr>
                 <w:b/>
@@ -3199,6 +3393,7 @@
               </w:rPr>
               <w:t>name</w:t>
             </w:r>
+            <w:proofErr w:type="spellEnd"/>
             <w:r>
               <w:rPr>
                 <w:b/>
@@ -3238,6 +3433,7 @@
             <w:pPr>
               <w:wordWrap w:val="0"/>
               <w:autoSpaceDN/>
+              <w:jc w:val="center"/>
               <w:rPr>
                 <w:b/>
                 <w:i/>
@@ -3255,8 +3451,9 @@
                 <w:szCs w:val="24"/>
                 <w:lang w:val="en-US" w:bidi="en-US"/>
               </w:rPr>
-              <w:t xml:space="preserve">     </w:t>
-            </w:r>
+              <w:t>{</w:t>
+            </w:r>
+            <w:proofErr w:type="spellStart"/>
             <w:r>
               <w:rPr>
                 <w:b/>
@@ -3265,18 +3462,9 @@
                 <w:szCs w:val="24"/>
                 <w:lang w:val="en-US" w:bidi="en-US"/>
               </w:rPr>
-              <w:t>{</w:t>
-            </w:r>
-            <w:r>
-              <w:rPr>
-                <w:b/>
-                <w:i/>
-                <w:sz w:val="24"/>
-                <w:szCs w:val="24"/>
-                <w:lang w:val="en-US" w:bidi="en-US"/>
-              </w:rPr>
               <w:t>work_feat</w:t>
             </w:r>
+            <w:proofErr w:type="spellEnd"/>
             <w:r>
               <w:rPr>
                 <w:b/>
@@ -3519,7 +3707,16 @@
                 <w:szCs w:val="16"/>
                 <w:lang w:bidi="en-US"/>
               </w:rPr>
-              <w:t xml:space="preserve">Дата выдачи        </w:t>
+              <w:t xml:space="preserve">Дата выдачи     </w:t>
+            </w:r>
+            <w:proofErr w:type="gramStart"/>
+            <w:r>
+              <w:rPr>
+                <w:sz w:val="16"/>
+                <w:szCs w:val="16"/>
+                <w:lang w:bidi="en-US"/>
+              </w:rPr>
+              <w:t xml:space="preserve">   </w:t>
             </w:r>
             <w:r>
               <w:rPr>
@@ -3529,6 +3726,7 @@
               </w:rPr>
               <w:t>{</w:t>
             </w:r>
+            <w:proofErr w:type="gramEnd"/>
             <w:r>
               <w:rPr>
                 <w:sz w:val="16"/>
@@ -3577,7 +3775,16 @@
                 <w:szCs w:val="16"/>
                 <w:lang w:bidi="en-US"/>
               </w:rPr>
-              <w:t xml:space="preserve">          Действительно до        </w:t>
+              <w:t xml:space="preserve">          Действительно до     </w:t>
+            </w:r>
+            <w:proofErr w:type="gramStart"/>
+            <w:r>
+              <w:rPr>
+                <w:sz w:val="16"/>
+                <w:szCs w:val="16"/>
+                <w:lang w:bidi="en-US"/>
+              </w:rPr>
+              <w:t xml:space="preserve">   </w:t>
             </w:r>
             <w:r>
               <w:rPr>
@@ -3587,6 +3794,7 @@
               </w:rPr>
               <w:t>{</w:t>
             </w:r>
+            <w:proofErr w:type="gramEnd"/>
             <w:r>
               <w:rPr>
                 <w:sz w:val="16"/>
@@ -4170,16 +4378,36 @@
                 <w:szCs w:val="18"/>
                 <w:lang w:bidi="en-US"/>
               </w:rPr>
-              <w:t xml:space="preserve">                     </w:t>
-            </w:r>
+              <w:t xml:space="preserve">                  </w:t>
+            </w:r>
+            <w:proofErr w:type="gramStart"/>
             <w:r>
               <w:rPr>
                 <w:rFonts w:eastAsia="Calibri"/>
-                <w:sz w:val="16"/>
-                <w:szCs w:val="16"/>
-                <w:lang w:bidi="en-US"/>
-              </w:rPr>
-              <w:t>(подпись</w:t>
+                <w:sz w:val="18"/>
+                <w:szCs w:val="18"/>
+                <w:lang w:bidi="en-US"/>
+              </w:rPr>
+              <w:t xml:space="preserve">   </w:t>
+            </w:r>
+            <w:r>
+              <w:rPr>
+                <w:rFonts w:eastAsia="Calibri"/>
+                <w:sz w:val="16"/>
+                <w:szCs w:val="16"/>
+                <w:lang w:bidi="en-US"/>
+              </w:rPr>
+              <w:t>(</w:t>
+            </w:r>
+            <w:proofErr w:type="gramEnd"/>
+            <w:r>
+              <w:rPr>
+                <w:rFonts w:eastAsia="Calibri"/>
+                <w:sz w:val="16"/>
+                <w:szCs w:val="16"/>
+                <w:lang w:bidi="en-US"/>
+              </w:rPr>
+              <w:t>подпись</w:t>
             </w:r>
             <w:r>
               <w:rPr>
@@ -4319,6 +4547,7 @@
                 <w:szCs w:val="16"/>
               </w:rPr>
             </w:pPr>
+            <w:proofErr w:type="gramStart"/>
             <w:r>
               <w:rPr>
                 <w:bCs/>
@@ -4326,7 +4555,16 @@
                 <w:szCs w:val="16"/>
               </w:rPr>
               <w:lastRenderedPageBreak/>
-              <w:t>Автономная  некоммерческая организация дополнительного профессионального образования  «УЧЕБНЫЙ ЦЕНТР ВАКАНСИЯ»</w:t>
+              <w:t>Автономная  некоммерческая</w:t>
+            </w:r>
+            <w:proofErr w:type="gramEnd"/>
+            <w:r>
+              <w:rPr>
+                <w:bCs/>
+                <w:sz w:val="16"/>
+                <w:szCs w:val="16"/>
+              </w:rPr>
+              <w:t xml:space="preserve"> организация дополнительного профессионального образования  «УЧЕБНЫЙ ЦЕНТР ВАКАНСИЯ»</w:t>
             </w:r>
           </w:p>
           <w:p>
@@ -4406,7 +4644,14 @@
               <w:rPr>
                 <w:szCs w:val="20"/>
               </w:rPr>
-              <w:t xml:space="preserve">                                                Фамилия     </w:t>
+              <w:t xml:space="preserve">                                                Фамилия   </w:t>
+            </w:r>
+            <w:proofErr w:type="gramStart"/>
+            <w:r>
+              <w:rPr>
+                <w:szCs w:val="20"/>
+              </w:rPr>
+              <w:t xml:space="preserve">  </w:t>
             </w:r>
             <w:r>
               <w:rPr>
@@ -4431,6 +4676,7 @@
               </w:rPr>
               <w:t>{</w:t>
             </w:r>
+            <w:proofErr w:type="gramEnd"/>
             <w:r>
               <w:rPr>
                 <w:b/>
@@ -4501,17 +4747,27 @@
                 <w:sz w:val="28"/>
                 <w:szCs w:val="28"/>
               </w:rPr>
-              <w:t xml:space="preserve">       </w:t>
-            </w:r>
-            <w:r>
-              <w:rPr>
-                <w:b/>
-                <w:i/>
+              <w:t xml:space="preserve">    </w:t>
+            </w:r>
+            <w:proofErr w:type="gramStart"/>
+            <w:r>
+              <w:rPr>
+                <w:b/>
                 <w:sz w:val="28"/>
                 <w:szCs w:val="28"/>
               </w:rPr>
+              <w:t xml:space="preserve">   </w:t>
+            </w:r>
+            <w:r>
+              <w:rPr>
+                <w:b/>
+                <w:i/>
+                <w:sz w:val="28"/>
+                <w:szCs w:val="28"/>
+              </w:rPr>
               <w:t>{</w:t>
             </w:r>
+            <w:proofErr w:type="gramEnd"/>
             <w:r>
               <w:rPr>
                 <w:b/>
@@ -4547,6 +4803,7 @@
               <w:spacing w:line="276" w:lineRule="auto"/>
               <w:rPr>
                 <w:b/>
+                <w:lang w:val="en-US"/>
               </w:rPr>
             </w:pPr>
             <w:r>
@@ -4558,8 +4815,17 @@
             <w:r>
               <w:rPr>
                 <w:szCs w:val="20"/>
-              </w:rPr>
-              <w:t xml:space="preserve">    </w:t>
+                <w:lang w:val="en-US"/>
+              </w:rPr>
+              <w:t xml:space="preserve">  </w:t>
+            </w:r>
+            <w:proofErr w:type="gramStart"/>
+            <w:r>
+              <w:rPr>
+                <w:szCs w:val="20"/>
+                <w:lang w:val="en-US"/>
+              </w:rPr>
+              <w:t xml:space="preserve">  </w:t>
             </w:r>
             <w:r>
               <w:rPr>
@@ -4568,7 +4834,7 @@
                 <w:color w:val="000000"/>
                 <w:sz w:val="28"/>
                 <w:szCs w:val="28"/>
-                <w:lang w:eastAsia="ru-RU"/>
+                <w:lang w:val="en-US" w:eastAsia="ru-RU"/>
               </w:rPr>
               <w:t xml:space="preserve"> </w:t>
             </w:r>
@@ -4580,10 +4846,12 @@
                 <w:color w:val="000000"/>
                 <w:sz w:val="28"/>
                 <w:szCs w:val="28"/>
-                <w:lang w:eastAsia="ru-RU"/>
+                <w:lang w:val="en-US" w:eastAsia="ru-RU"/>
               </w:rPr>
               <w:t>{</w:t>
             </w:r>
+            <w:proofErr w:type="spellStart"/>
+            <w:proofErr w:type="gramEnd"/>
             <w:r>
               <w:rPr>
                 <w:b/>
@@ -4604,7 +4872,7 @@
                 <w:color w:val="000000"/>
                 <w:sz w:val="28"/>
                 <w:szCs w:val="28"/>
-                <w:lang w:eastAsia="ru-RU"/>
+                <w:lang w:val="en-US" w:eastAsia="ru-RU"/>
               </w:rPr>
               <w:t>_</w:t>
             </w:r>
@@ -4620,6 +4888,7 @@
               </w:rPr>
               <w:t>name</w:t>
             </w:r>
+            <w:proofErr w:type="spellEnd"/>
             <w:r>
               <w:rPr>
                 <w:b/>
@@ -4628,13 +4897,14 @@
                 <w:color w:val="000000"/>
                 <w:sz w:val="28"/>
                 <w:szCs w:val="28"/>
-                <w:lang w:eastAsia="ru-RU"/>
+                <w:lang w:val="en-US" w:eastAsia="ru-RU"/>
               </w:rPr>
               <w:t>}</w:t>
             </w:r>
             <w:r>
               <w:rPr>
                 <w:b/>
+                <w:lang w:val="en-US"/>
               </w:rPr>
               <w:t xml:space="preserve">                                        </w:t>
             </w:r>
@@ -4657,6 +4927,7 @@
               <w:rPr>
                 <w:b/>
                 <w:i/>
+                <w:lang w:val="en-US"/>
               </w:rPr>
               <w:t xml:space="preserve">                                   </w:t>
             </w:r>
@@ -4666,6 +4937,7 @@
                 <w:iCs/>
                 <w:sz w:val="24"/>
                 <w:szCs w:val="24"/>
+                <w:lang w:val="en-US"/>
               </w:rPr>
               <w:t xml:space="preserve"> </w:t>
             </w:r>
@@ -4678,6 +4950,7 @@
               </w:rPr>
               <w:t>{</w:t>
             </w:r>
+            <w:proofErr w:type="spellStart"/>
             <w:r>
               <w:rPr>
                 <w:b/>
@@ -4705,6 +4978,7 @@
               </w:rPr>
               <w:t>feat</w:t>
             </w:r>
+            <w:proofErr w:type="spellEnd"/>
             <w:r>
               <w:rPr>
                 <w:b/>
@@ -4723,7 +4997,7 @@
               <w:rPr>
                 <w:b/>
                 <w:szCs w:val="20"/>
-                <w:lang w:val="en-US" w:eastAsia="ru-RU"/>
+                <w:lang w:eastAsia="ru-RU"/>
               </w:rPr>
             </w:pPr>
             <w:r>
@@ -4739,7 +5013,6 @@
                 <w:i/>
                 <w:sz w:val="18"/>
                 <w:szCs w:val="18"/>
-                <w:lang w:val="en-US"/>
               </w:rPr>
               <w:t>(</w:t>
             </w:r>
@@ -4756,14 +5029,12 @@
                 <w:i/>
                 <w:sz w:val="18"/>
                 <w:szCs w:val="18"/>
-                <w:lang w:val="en-US"/>
               </w:rPr>
               <w:t>)</w:t>
             </w:r>
             <w:r>
               <w:rPr>
                 <w:szCs w:val="20"/>
-                <w:lang w:val="en-US"/>
               </w:rPr>
               <w:t xml:space="preserve"> </w:t>
             </w:r>
@@ -4772,7 +5043,6 @@
                 <w:i/>
                 <w:sz w:val="16"/>
                 <w:szCs w:val="16"/>
-                <w:lang w:val="en-US"/>
               </w:rPr>
               <w:t xml:space="preserve">                                                                          </w:t>
             </w:r>
@@ -4786,17 +5056,36 @@
                 <w:color w:val="000000"/>
                 <w:sz w:val="20"/>
                 <w:szCs w:val="20"/>
+                <w:lang w:eastAsia="ru-RU" w:bidi="en-US"/>
+              </w:rPr>
+            </w:pPr>
+            <w:r>
+              <w:rPr>
+                <w:i/>
+                <w:sz w:val="18"/>
+                <w:szCs w:val="18"/>
+              </w:rPr>
+              <w:t xml:space="preserve">                                                    </w:t>
+            </w:r>
+            <w:r>
+              <w:rPr>
+                <w:b/>
+                <w:color w:val="000000"/>
+                <w:sz w:val="20"/>
+                <w:szCs w:val="20"/>
+                <w:lang w:eastAsia="ru-RU" w:bidi="en-US"/>
+              </w:rPr>
+              <w:t>{</w:t>
+            </w:r>
+            <w:r>
+              <w:rPr>
+                <w:b/>
+                <w:color w:val="000000"/>
+                <w:sz w:val="20"/>
+                <w:szCs w:val="20"/>
                 <w:lang w:val="en-US" w:eastAsia="ru-RU" w:bidi="en-US"/>
               </w:rPr>
-            </w:pPr>
-            <w:r>
-              <w:rPr>
-                <w:i/>
-                <w:sz w:val="18"/>
-                <w:szCs w:val="18"/>
-                <w:lang w:val="en-US"/>
-              </w:rPr>
-              <w:t xml:space="preserve">                                                    </w:t>
+              <w:t>organization</w:t>
             </w:r>
             <w:r>
               <w:rPr>
@@ -4804,9 +5093,19 @@
                 <w:color w:val="000000"/>
                 <w:sz w:val="20"/>
                 <w:szCs w:val="20"/>
+                <w:lang w:eastAsia="ru-RU" w:bidi="en-US"/>
+              </w:rPr>
+              <w:t>_</w:t>
+            </w:r>
+            <w:r>
+              <w:rPr>
+                <w:b/>
+                <w:color w:val="000000"/>
+                <w:sz w:val="20"/>
+                <w:szCs w:val="20"/>
                 <w:lang w:val="en-US" w:eastAsia="ru-RU" w:bidi="en-US"/>
               </w:rPr>
-              <w:t>{</w:t>
+              <w:t>name</w:t>
             </w:r>
             <w:r>
               <w:rPr>
@@ -4814,37 +5113,7 @@
                 <w:color w:val="000000"/>
                 <w:sz w:val="20"/>
                 <w:szCs w:val="20"/>
-                <w:lang w:val="en-US" w:eastAsia="ru-RU" w:bidi="en-US"/>
-              </w:rPr>
-              <w:t>organization</w:t>
-            </w:r>
-            <w:r>
-              <w:rPr>
-                <w:b/>
-                <w:color w:val="000000"/>
-                <w:sz w:val="20"/>
-                <w:szCs w:val="20"/>
-                <w:lang w:val="en-US" w:eastAsia="ru-RU" w:bidi="en-US"/>
-              </w:rPr>
-              <w:t>_</w:t>
-            </w:r>
-            <w:r>
-              <w:rPr>
-                <w:b/>
-                <w:color w:val="000000"/>
-                <w:sz w:val="20"/>
-                <w:szCs w:val="20"/>
-                <w:lang w:val="en-US" w:eastAsia="ru-RU" w:bidi="en-US"/>
-              </w:rPr>
-              <w:t>name</w:t>
-            </w:r>
-            <w:r>
-              <w:rPr>
-                <w:b/>
-                <w:color w:val="000000"/>
-                <w:sz w:val="20"/>
-                <w:szCs w:val="20"/>
-                <w:lang w:val="en-US" w:eastAsia="ru-RU" w:bidi="en-US"/>
+                <w:lang w:eastAsia="ru-RU" w:bidi="en-US"/>
               </w:rPr>
               <w:t>}</w:t>
             </w:r>
@@ -4883,7 +5152,15 @@
                 <w:sz w:val="16"/>
                 <w:szCs w:val="16"/>
               </w:rPr>
-              <w:t xml:space="preserve">Дата выдачи                 </w:t>
+              <w:t xml:space="preserve">Дата выдачи              </w:t>
+            </w:r>
+            <w:proofErr w:type="gramStart"/>
+            <w:r>
+              <w:rPr>
+                <w:sz w:val="16"/>
+                <w:szCs w:val="16"/>
+              </w:rPr>
+              <w:t xml:space="preserve">   </w:t>
             </w:r>
             <w:r>
               <w:rPr>
@@ -4892,6 +5169,7 @@
               </w:rPr>
               <w:t>{</w:t>
             </w:r>
+            <w:proofErr w:type="gramEnd"/>
             <w:r>
               <w:rPr>
                 <w:sz w:val="16"/>
@@ -4933,7 +5211,15 @@
                 <w:sz w:val="16"/>
                 <w:szCs w:val="16"/>
               </w:rPr>
-              <w:t xml:space="preserve">                                                                    Действительно до        </w:t>
+              <w:t xml:space="preserve">                                                                    Действительно до     </w:t>
+            </w:r>
+            <w:proofErr w:type="gramStart"/>
+            <w:r>
+              <w:rPr>
+                <w:sz w:val="16"/>
+                <w:szCs w:val="16"/>
+              </w:rPr>
+              <w:t xml:space="preserve">   </w:t>
             </w:r>
             <w:r>
               <w:rPr>
@@ -4942,6 +5228,7 @@
               </w:rPr>
               <w:t>{</w:t>
             </w:r>
+            <w:proofErr w:type="gramEnd"/>
             <w:r>
               <w:rPr>
                 <w:sz w:val="16"/>
@@ -5130,8 +5417,9 @@
                 <w:szCs w:val="16"/>
                 <w:u w:val="single"/>
               </w:rPr>
-              <w:t xml:space="preserve">Присвоена </w:t>
-            </w:r>
+              <w:t xml:space="preserve">Присвоена 1 (первая) </w:t>
+            </w:r>
+            <w:proofErr w:type="gramStart"/>
             <w:r>
               <w:rPr>
                 <w:b/>
@@ -5139,8 +5427,9 @@
                 <w:szCs w:val="16"/>
                 <w:u w:val="single"/>
               </w:rPr>
-              <w:t xml:space="preserve">1 (первая) </w:t>
-            </w:r>
+              <w:t>группа  по</w:t>
+            </w:r>
+            <w:proofErr w:type="gramEnd"/>
             <w:r>
               <w:rPr>
                 <w:b/>
@@ -5148,7 +5437,7 @@
                 <w:szCs w:val="16"/>
                 <w:u w:val="single"/>
               </w:rPr>
-              <w:t>группа  по безопасности работ на  высоте</w:t>
+              <w:t xml:space="preserve"> безопасности работ на  высоте</w:t>
             </w:r>
           </w:p>
           <w:p>
@@ -5299,7 +5588,23 @@
                 <w:sz w:val="16"/>
                 <w:szCs w:val="16"/>
               </w:rPr>
-              <w:t xml:space="preserve">АНО ДПО «УЦ  ВАКАНСИЯ» _____________    </w:t>
+              <w:t>АНО ДПО «</w:t>
+            </w:r>
+            <w:proofErr w:type="gramStart"/>
+            <w:r>
+              <w:rPr>
+                <w:sz w:val="16"/>
+                <w:szCs w:val="16"/>
+              </w:rPr>
+              <w:t>УЦ  ВАКАНСИЯ</w:t>
+            </w:r>
+            <w:proofErr w:type="gramEnd"/>
+            <w:r>
+              <w:rPr>
+                <w:sz w:val="16"/>
+                <w:szCs w:val="16"/>
+              </w:rPr>
+              <w:t xml:space="preserve">» _____________    </w:t>
             </w:r>
             <w:r>
               <w:rPr>
@@ -5334,17 +5639,37 @@
                 <w:szCs w:val="20"/>
                 <w:lang w:val="en-US"/>
               </w:rPr>
-              <w:t xml:space="preserve">                                 </w:t>
-            </w:r>
-            <w:r>
-              <w:rPr>
-                <w:i/>
-                <w:sz w:val="16"/>
-                <w:szCs w:val="16"/>
+              <w:t xml:space="preserve">                              </w:t>
+            </w:r>
+            <w:proofErr w:type="gramStart"/>
+            <w:r>
+              <w:rPr>
+                <w:szCs w:val="20"/>
                 <w:lang w:val="en-US"/>
               </w:rPr>
-              <w:t>(подпись</w:t>
-            </w:r>
+              <w:t xml:space="preserve">   </w:t>
+            </w:r>
+            <w:r>
+              <w:rPr>
+                <w:i/>
+                <w:sz w:val="16"/>
+                <w:szCs w:val="16"/>
+                <w:lang w:val="en-US"/>
+              </w:rPr>
+              <w:t>(</w:t>
+            </w:r>
+            <w:proofErr w:type="spellStart"/>
+            <w:proofErr w:type="gramEnd"/>
+            <w:r>
+              <w:rPr>
+                <w:i/>
+                <w:sz w:val="16"/>
+                <w:szCs w:val="16"/>
+                <w:lang w:val="en-US"/>
+              </w:rPr>
+              <w:t>подпись</w:t>
+            </w:r>
+            <w:proofErr w:type="spellEnd"/>
             <w:r>
               <w:rPr>
                 <w:i/>
@@ -5367,7 +5692,47 @@
                 <w:szCs w:val="16"/>
                 <w:lang w:val="en-US"/>
               </w:rPr>
-              <w:t>(фамилия, инициалы)</w:t>
+              <w:t>(</w:t>
+            </w:r>
+            <w:proofErr w:type="spellStart"/>
+            <w:r>
+              <w:rPr>
+                <w:i/>
+                <w:sz w:val="16"/>
+                <w:szCs w:val="16"/>
+                <w:lang w:val="en-US"/>
+              </w:rPr>
+              <w:t>фамилия</w:t>
+            </w:r>
+            <w:proofErr w:type="spellEnd"/>
+            <w:r>
+              <w:rPr>
+                <w:i/>
+                <w:sz w:val="16"/>
+                <w:szCs w:val="16"/>
+                <w:lang w:val="en-US"/>
+              </w:rPr>
+              <w:t xml:space="preserve">, </w:t>
+            </w:r>
+            <w:proofErr w:type="spellStart"/>
+            <w:r>
+              <w:rPr>
+                <w:i/>
+                <w:sz w:val="16"/>
+                <w:szCs w:val="16"/>
+                <w:lang w:val="en-US"/>
+              </w:rPr>
+              <w:t>инициалы</w:t>
+            </w:r>
+            <w:proofErr w:type="spellEnd"/>
+            <w:r>
+              <w:rPr>
+                <w:i/>
+                <w:sz w:val="16"/>
+                <w:szCs w:val="16"/>
+                <w:lang w:val="en-US"/>
+              </w:rPr>
+              <w:t>)</w:t>
             </w:r>
           </w:p>
         </w:tc>
@@ -5460,13 +5825,23 @@
                 <w:szCs w:val="16"/>
               </w:rPr>
             </w:pPr>
+            <w:proofErr w:type="gramStart"/>
             <w:r>
               <w:rPr>
                 <w:bCs/>
                 <w:sz w:val="16"/>
                 <w:szCs w:val="16"/>
               </w:rPr>
-              <w:t>Автономная  некоммерческая организация дополнительного профессионального образования  «УЧЕБНЫЙ ЦЕНТР ВАКАНСИЯ»</w:t>
+              <w:t>Автономная  некоммерческая</w:t>
+            </w:r>
+            <w:proofErr w:type="gramEnd"/>
+            <w:r>
+              <w:rPr>
+                <w:bCs/>
+                <w:sz w:val="16"/>
+                <w:szCs w:val="16"/>
+              </w:rPr>
+              <w:t xml:space="preserve"> организация дополнительного профессионального образования  «УЧЕБНЫЙ ЦЕНТР ВАКАНСИЯ»</w:t>
             </w:r>
           </w:p>
           <w:p>
@@ -5546,7 +5921,14 @@
               <w:rPr>
                 <w:szCs w:val="20"/>
               </w:rPr>
-              <w:t xml:space="preserve">                                                Фамилия     </w:t>
+              <w:t xml:space="preserve">                                                Фамилия   </w:t>
+            </w:r>
+            <w:proofErr w:type="gramStart"/>
+            <w:r>
+              <w:rPr>
+                <w:szCs w:val="20"/>
+              </w:rPr>
+              <w:t xml:space="preserve">  </w:t>
             </w:r>
             <w:r>
               <w:rPr>
@@ -5571,6 +5953,7 @@
               </w:rPr>
               <w:t>{</w:t>
             </w:r>
+            <w:proofErr w:type="gramEnd"/>
             <w:r>
               <w:rPr>
                 <w:b/>
@@ -5641,17 +6024,27 @@
                 <w:sz w:val="28"/>
                 <w:szCs w:val="28"/>
               </w:rPr>
-              <w:t xml:space="preserve">       </w:t>
-            </w:r>
-            <w:r>
-              <w:rPr>
-                <w:b/>
-                <w:i/>
+              <w:t xml:space="preserve">    </w:t>
+            </w:r>
+            <w:proofErr w:type="gramStart"/>
+            <w:r>
+              <w:rPr>
+                <w:b/>
                 <w:sz w:val="28"/>
                 <w:szCs w:val="28"/>
               </w:rPr>
+              <w:t xml:space="preserve">   </w:t>
+            </w:r>
+            <w:r>
+              <w:rPr>
+                <w:b/>
+                <w:i/>
+                <w:sz w:val="28"/>
+                <w:szCs w:val="28"/>
+              </w:rPr>
               <w:t>{</w:t>
             </w:r>
+            <w:proofErr w:type="gramEnd"/>
             <w:r>
               <w:rPr>
                 <w:b/>
@@ -5701,7 +6094,15 @@
                 <w:szCs w:val="20"/>
                 <w:lang w:val="en-US"/>
               </w:rPr>
-              <w:t xml:space="preserve">    </w:t>
+              <w:t xml:space="preserve">  </w:t>
+            </w:r>
+            <w:proofErr w:type="gramStart"/>
+            <w:r>
+              <w:rPr>
+                <w:szCs w:val="20"/>
+                <w:lang w:val="en-US"/>
+              </w:rPr>
+              <w:t xml:space="preserve">  </w:t>
             </w:r>
             <w:r>
               <w:rPr>
@@ -5726,6 +6127,8 @@
               </w:rPr>
               <w:t>{</w:t>
             </w:r>
+            <w:proofErr w:type="spellStart"/>
+            <w:proofErr w:type="gramEnd"/>
             <w:r>
               <w:rPr>
                 <w:b/>
@@ -5762,6 +6165,7 @@
               </w:rPr>
               <w:t>name</w:t>
             </w:r>
+            <w:proofErr w:type="spellEnd"/>
             <w:r>
               <w:rPr>
                 <w:b/>
@@ -5823,6 +6227,7 @@
               </w:rPr>
               <w:t>{</w:t>
             </w:r>
+            <w:proofErr w:type="spellStart"/>
             <w:r>
               <w:rPr>
                 <w:b/>
@@ -5850,6 +6255,7 @@
               </w:rPr>
               <w:t>feat</w:t>
             </w:r>
+            <w:proofErr w:type="spellEnd"/>
             <w:r>
               <w:rPr>
                 <w:b/>
@@ -6023,7 +6429,15 @@
                 <w:sz w:val="16"/>
                 <w:szCs w:val="16"/>
               </w:rPr>
-              <w:t xml:space="preserve">Дата выдачи                 </w:t>
+              <w:t xml:space="preserve">Дата выдачи              </w:t>
+            </w:r>
+            <w:proofErr w:type="gramStart"/>
+            <w:r>
+              <w:rPr>
+                <w:sz w:val="16"/>
+                <w:szCs w:val="16"/>
+              </w:rPr>
+              <w:t xml:space="preserve">   </w:t>
             </w:r>
             <w:r>
               <w:rPr>
@@ -6032,6 +6446,7 @@
               </w:rPr>
               <w:t>{</w:t>
             </w:r>
+            <w:proofErr w:type="gramEnd"/>
             <w:r>
               <w:rPr>
                 <w:sz w:val="16"/>
@@ -6073,7 +6488,15 @@
                 <w:sz w:val="16"/>
                 <w:szCs w:val="16"/>
               </w:rPr>
-              <w:t xml:space="preserve">                                                                    Действительно до        </w:t>
+              <w:t xml:space="preserve">                                                                    Действительно до     </w:t>
+            </w:r>
+            <w:proofErr w:type="gramStart"/>
+            <w:r>
+              <w:rPr>
+                <w:sz w:val="16"/>
+                <w:szCs w:val="16"/>
+              </w:rPr>
+              <w:t xml:space="preserve">   </w:t>
             </w:r>
             <w:r>
               <w:rPr>
@@ -6082,6 +6505,7 @@
               </w:rPr>
               <w:t>{</w:t>
             </w:r>
+            <w:proofErr w:type="gramEnd"/>
             <w:r>
               <w:rPr>
                 <w:sz w:val="16"/>
@@ -6270,8 +6694,9 @@
                 <w:szCs w:val="16"/>
                 <w:u w:val="single"/>
               </w:rPr>
-              <w:t xml:space="preserve">Присвоена </w:t>
-            </w:r>
+              <w:t xml:space="preserve">Присвоена 2 (вторая) </w:t>
+            </w:r>
+            <w:proofErr w:type="gramStart"/>
             <w:r>
               <w:rPr>
                 <w:b/>
@@ -6279,8 +6704,9 @@
                 <w:szCs w:val="16"/>
                 <w:u w:val="single"/>
               </w:rPr>
-              <w:t xml:space="preserve">2 (вторая) </w:t>
-            </w:r>
+              <w:t>группа  по</w:t>
+            </w:r>
+            <w:proofErr w:type="gramEnd"/>
             <w:r>
               <w:rPr>
                 <w:b/>
@@ -6288,7 +6714,7 @@
                 <w:szCs w:val="16"/>
                 <w:u w:val="single"/>
               </w:rPr>
-              <w:t>группа  по безопасности работ на  высоте</w:t>
+              <w:t xml:space="preserve"> безопасности работ на  высоте</w:t>
             </w:r>
           </w:p>
           <w:p>
@@ -6439,7 +6865,23 @@
                 <w:sz w:val="16"/>
                 <w:szCs w:val="16"/>
               </w:rPr>
-              <w:t xml:space="preserve">АНО ДПО «УЦ  ВАКАНСИЯ» _____________    </w:t>
+              <w:t>АНО ДПО «</w:t>
+            </w:r>
+            <w:proofErr w:type="gramStart"/>
+            <w:r>
+              <w:rPr>
+                <w:sz w:val="16"/>
+                <w:szCs w:val="16"/>
+              </w:rPr>
+              <w:t>УЦ  ВАКАНСИЯ</w:t>
+            </w:r>
+            <w:proofErr w:type="gramEnd"/>
+            <w:r>
+              <w:rPr>
+                <w:sz w:val="16"/>
+                <w:szCs w:val="16"/>
+              </w:rPr>
+              <w:t xml:space="preserve">» _____________    </w:t>
             </w:r>
             <w:r>
               <w:rPr>
@@ -6474,17 +6916,37 @@
                 <w:szCs w:val="20"/>
                 <w:lang w:val="en-US"/>
               </w:rPr>
-              <w:t xml:space="preserve">                                 </w:t>
-            </w:r>
-            <w:r>
-              <w:rPr>
-                <w:i/>
-                <w:sz w:val="16"/>
-                <w:szCs w:val="16"/>
+              <w:t xml:space="preserve">                              </w:t>
+            </w:r>
+            <w:proofErr w:type="gramStart"/>
+            <w:r>
+              <w:rPr>
+                <w:szCs w:val="20"/>
                 <w:lang w:val="en-US"/>
               </w:rPr>
-              <w:t>(подпись</w:t>
-            </w:r>
+              <w:t xml:space="preserve">   </w:t>
+            </w:r>
+            <w:r>
+              <w:rPr>
+                <w:i/>
+                <w:sz w:val="16"/>
+                <w:szCs w:val="16"/>
+                <w:lang w:val="en-US"/>
+              </w:rPr>
+              <w:t>(</w:t>
+            </w:r>
+            <w:proofErr w:type="spellStart"/>
+            <w:proofErr w:type="gramEnd"/>
+            <w:r>
+              <w:rPr>
+                <w:i/>
+                <w:sz w:val="16"/>
+                <w:szCs w:val="16"/>
+                <w:lang w:val="en-US"/>
+              </w:rPr>
+              <w:t>подпись</w:t>
+            </w:r>
+            <w:proofErr w:type="spellEnd"/>
             <w:r>
               <w:rPr>
                 <w:i/>
@@ -6507,7 +6969,47 @@
                 <w:szCs w:val="16"/>
                 <w:lang w:val="en-US"/>
               </w:rPr>
-              <w:t>(фамилия, инициалы)</w:t>
+              <w:t>(</w:t>
+            </w:r>
+            <w:proofErr w:type="spellStart"/>
+            <w:r>
+              <w:rPr>
+                <w:i/>
+                <w:sz w:val="16"/>
+                <w:szCs w:val="16"/>
+                <w:lang w:val="en-US"/>
+              </w:rPr>
+              <w:t>фамилия</w:t>
+            </w:r>
+            <w:proofErr w:type="spellEnd"/>
+            <w:r>
+              <w:rPr>
+                <w:i/>
+                <w:sz w:val="16"/>
+                <w:szCs w:val="16"/>
+                <w:lang w:val="en-US"/>
+              </w:rPr>
+              <w:t xml:space="preserve">, </w:t>
+            </w:r>
+            <w:proofErr w:type="spellStart"/>
+            <w:r>
+              <w:rPr>
+                <w:i/>
+                <w:sz w:val="16"/>
+                <w:szCs w:val="16"/>
+                <w:lang w:val="en-US"/>
+              </w:rPr>
+              <w:t>инициалы</w:t>
+            </w:r>
+            <w:proofErr w:type="spellEnd"/>
+            <w:r>
+              <w:rPr>
+                <w:i/>
+                <w:sz w:val="16"/>
+                <w:szCs w:val="16"/>
+                <w:lang w:val="en-US"/>
+              </w:rPr>
+              <w:t>)</w:t>
             </w:r>
           </w:p>
         </w:tc>
@@ -6596,14 +7098,23 @@
                 <w:szCs w:val="16"/>
               </w:rPr>
             </w:pPr>
+            <w:proofErr w:type="gramStart"/>
             <w:r>
               <w:rPr>
                 <w:bCs/>
                 <w:sz w:val="16"/>
                 <w:szCs w:val="16"/>
               </w:rPr>
-              <w:lastRenderedPageBreak/>
-              <w:t>Автономная  некоммерческая организация дополнительного профессионального образования  «УЧЕБНЫЙ ЦЕНТР ВАКАНСИЯ»</w:t>
+              <w:t>Автономная  некоммерческая</w:t>
+            </w:r>
+            <w:proofErr w:type="gramEnd"/>
+            <w:r>
+              <w:rPr>
+                <w:bCs/>
+                <w:sz w:val="16"/>
+                <w:szCs w:val="16"/>
+              </w:rPr>
+              <w:t xml:space="preserve"> организация дополнительного профессионального образования  «УЧЕБНЫЙ ЦЕНТР ВАКАНСИЯ»</w:t>
             </w:r>
           </w:p>
           <w:p>
@@ -6683,7 +7194,14 @@
               <w:rPr>
                 <w:szCs w:val="20"/>
               </w:rPr>
-              <w:t xml:space="preserve">                                                Фамилия     </w:t>
+              <w:t xml:space="preserve">                                                Фамилия   </w:t>
+            </w:r>
+            <w:proofErr w:type="gramStart"/>
+            <w:r>
+              <w:rPr>
+                <w:szCs w:val="20"/>
+              </w:rPr>
+              <w:t xml:space="preserve">  </w:t>
             </w:r>
             <w:r>
               <w:rPr>
@@ -6708,6 +7226,7 @@
               </w:rPr>
               <w:t>{</w:t>
             </w:r>
+            <w:proofErr w:type="gramEnd"/>
             <w:r>
               <w:rPr>
                 <w:b/>
@@ -6778,17 +7297,27 @@
                 <w:sz w:val="28"/>
                 <w:szCs w:val="28"/>
               </w:rPr>
-              <w:t xml:space="preserve">       </w:t>
-            </w:r>
-            <w:r>
-              <w:rPr>
-                <w:b/>
-                <w:i/>
+              <w:t xml:space="preserve">    </w:t>
+            </w:r>
+            <w:proofErr w:type="gramStart"/>
+            <w:r>
+              <w:rPr>
+                <w:b/>
                 <w:sz w:val="28"/>
                 <w:szCs w:val="28"/>
               </w:rPr>
+              <w:t xml:space="preserve">   </w:t>
+            </w:r>
+            <w:r>
+              <w:rPr>
+                <w:b/>
+                <w:i/>
+                <w:sz w:val="28"/>
+                <w:szCs w:val="28"/>
+              </w:rPr>
               <w:t>{</w:t>
             </w:r>
+            <w:proofErr w:type="gramEnd"/>
             <w:r>
               <w:rPr>
                 <w:b/>
@@ -6838,7 +7367,15 @@
                 <w:szCs w:val="20"/>
                 <w:lang w:val="en-US"/>
               </w:rPr>
-              <w:t xml:space="preserve">    </w:t>
+              <w:t xml:space="preserve">  </w:t>
+            </w:r>
+            <w:proofErr w:type="gramStart"/>
+            <w:r>
+              <w:rPr>
+                <w:szCs w:val="20"/>
+                <w:lang w:val="en-US"/>
+              </w:rPr>
+              <w:t xml:space="preserve">  </w:t>
             </w:r>
             <w:r>
               <w:rPr>
@@ -6863,6 +7400,8 @@
               </w:rPr>
               <w:t>{</w:t>
             </w:r>
+            <w:proofErr w:type="spellStart"/>
+            <w:proofErr w:type="gramEnd"/>
             <w:r>
               <w:rPr>
                 <w:b/>
@@ -6899,6 +7438,7 @@
               </w:rPr>
               <w:t>name</w:t>
             </w:r>
+            <w:proofErr w:type="spellEnd"/>
             <w:r>
               <w:rPr>
                 <w:b/>
@@ -6960,6 +7500,7 @@
               </w:rPr>
               <w:t>{</w:t>
             </w:r>
+            <w:proofErr w:type="spellStart"/>
             <w:r>
               <w:rPr>
                 <w:b/>
@@ -6987,6 +7528,7 @@
               </w:rPr>
               <w:t>feat</w:t>
             </w:r>
+            <w:proofErr w:type="spellEnd"/>
             <w:r>
               <w:rPr>
                 <w:b/>
@@ -7160,7 +7702,15 @@
                 <w:sz w:val="16"/>
                 <w:szCs w:val="16"/>
               </w:rPr>
-              <w:t xml:space="preserve">Дата выдачи                 </w:t>
+              <w:t xml:space="preserve">Дата выдачи              </w:t>
+            </w:r>
+            <w:proofErr w:type="gramStart"/>
+            <w:r>
+              <w:rPr>
+                <w:sz w:val="16"/>
+                <w:szCs w:val="16"/>
+              </w:rPr>
+              <w:t xml:space="preserve">   </w:t>
             </w:r>
             <w:r>
               <w:rPr>
@@ -7169,6 +7719,7 @@
               </w:rPr>
               <w:t>{</w:t>
             </w:r>
+            <w:proofErr w:type="gramEnd"/>
             <w:r>
               <w:rPr>
                 <w:sz w:val="16"/>
@@ -7210,7 +7761,15 @@
                 <w:sz w:val="16"/>
                 <w:szCs w:val="16"/>
               </w:rPr>
-              <w:t xml:space="preserve">                                                                    Действительно до        </w:t>
+              <w:t xml:space="preserve">                                                                    Действительно до     </w:t>
+            </w:r>
+            <w:proofErr w:type="gramStart"/>
+            <w:r>
+              <w:rPr>
+                <w:sz w:val="16"/>
+                <w:szCs w:val="16"/>
+              </w:rPr>
+              <w:t xml:space="preserve">   </w:t>
             </w:r>
             <w:r>
               <w:rPr>
@@ -7219,6 +7778,7 @@
               </w:rPr>
               <w:t>{</w:t>
             </w:r>
+            <w:proofErr w:type="gramEnd"/>
             <w:r>
               <w:rPr>
                 <w:sz w:val="16"/>
@@ -7407,8 +7967,9 @@
                 <w:szCs w:val="16"/>
                 <w:u w:val="single"/>
               </w:rPr>
-              <w:t xml:space="preserve">Присвоена </w:t>
-            </w:r>
+              <w:t xml:space="preserve">Присвоена 3 (третья) </w:t>
+            </w:r>
+            <w:proofErr w:type="gramStart"/>
             <w:r>
               <w:rPr>
                 <w:b/>
@@ -7416,8 +7977,9 @@
                 <w:szCs w:val="16"/>
                 <w:u w:val="single"/>
               </w:rPr>
-              <w:t xml:space="preserve">3 (третья) </w:t>
-            </w:r>
+              <w:t>группа  по</w:t>
+            </w:r>
+            <w:proofErr w:type="gramEnd"/>
             <w:r>
               <w:rPr>
                 <w:b/>
@@ -7425,7 +7987,7 @@
                 <w:szCs w:val="16"/>
                 <w:u w:val="single"/>
               </w:rPr>
-              <w:t>группа  по безопасности работ на  высоте</w:t>
+              <w:t xml:space="preserve"> безопасности работ на  высоте</w:t>
             </w:r>
           </w:p>
           <w:p>
@@ -7576,7 +8138,23 @@
                 <w:sz w:val="16"/>
                 <w:szCs w:val="16"/>
               </w:rPr>
-              <w:t xml:space="preserve">АНО ДПО «УЦ  ВАКАНСИЯ» _____________    </w:t>
+              <w:t>АНО ДПО «</w:t>
+            </w:r>
+            <w:proofErr w:type="gramStart"/>
+            <w:r>
+              <w:rPr>
+                <w:sz w:val="16"/>
+                <w:szCs w:val="16"/>
+              </w:rPr>
+              <w:t>УЦ  ВАКАНСИЯ</w:t>
+            </w:r>
+            <w:proofErr w:type="gramEnd"/>
+            <w:r>
+              <w:rPr>
+                <w:sz w:val="16"/>
+                <w:szCs w:val="16"/>
+              </w:rPr>
+              <w:t xml:space="preserve">» _____________    </w:t>
             </w:r>
             <w:r>
               <w:rPr>
@@ -7611,17 +8189,37 @@
                 <w:szCs w:val="20"/>
                 <w:lang w:val="en-US"/>
               </w:rPr>
-              <w:t xml:space="preserve">                                 </w:t>
-            </w:r>
-            <w:r>
-              <w:rPr>
-                <w:i/>
-                <w:sz w:val="16"/>
-                <w:szCs w:val="16"/>
+              <w:t xml:space="preserve">                              </w:t>
+            </w:r>
+            <w:proofErr w:type="gramStart"/>
+            <w:r>
+              <w:rPr>
+                <w:szCs w:val="20"/>
                 <w:lang w:val="en-US"/>
               </w:rPr>
-              <w:t>(подпись</w:t>
-            </w:r>
+              <w:t xml:space="preserve">   </w:t>
+            </w:r>
+            <w:r>
+              <w:rPr>
+                <w:i/>
+                <w:sz w:val="16"/>
+                <w:szCs w:val="16"/>
+                <w:lang w:val="en-US"/>
+              </w:rPr>
+              <w:t>(</w:t>
+            </w:r>
+            <w:proofErr w:type="spellStart"/>
+            <w:proofErr w:type="gramEnd"/>
+            <w:r>
+              <w:rPr>
+                <w:i/>
+                <w:sz w:val="16"/>
+                <w:szCs w:val="16"/>
+                <w:lang w:val="en-US"/>
+              </w:rPr>
+              <w:t>подпись</w:t>
+            </w:r>
+            <w:proofErr w:type="spellEnd"/>
             <w:r>
               <w:rPr>
                 <w:i/>
@@ -7644,7 +8242,47 @@
                 <w:szCs w:val="16"/>
                 <w:lang w:val="en-US"/>
               </w:rPr>
-              <w:t>(фамилия, инициалы)</w:t>
+              <w:t>(</w:t>
+            </w:r>
+            <w:proofErr w:type="spellStart"/>
+            <w:r>
+              <w:rPr>
+                <w:i/>
+                <w:sz w:val="16"/>
+                <w:szCs w:val="16"/>
+                <w:lang w:val="en-US"/>
+              </w:rPr>
+              <w:t>фамилия</w:t>
+            </w:r>
+            <w:proofErr w:type="spellEnd"/>
+            <w:r>
+              <w:rPr>
+                <w:i/>
+                <w:sz w:val="16"/>
+                <w:szCs w:val="16"/>
+                <w:lang w:val="en-US"/>
+              </w:rPr>
+              <w:t xml:space="preserve">, </w:t>
+            </w:r>
+            <w:proofErr w:type="spellStart"/>
+            <w:r>
+              <w:rPr>
+                <w:i/>
+                <w:sz w:val="16"/>
+                <w:szCs w:val="16"/>
+                <w:lang w:val="en-US"/>
+              </w:rPr>
+              <w:t>инициалы</w:t>
+            </w:r>
+            <w:proofErr w:type="spellEnd"/>
+            <w:r>
+              <w:rPr>
+                <w:i/>
+                <w:sz w:val="16"/>
+                <w:szCs w:val="16"/>
+                <w:lang w:val="en-US"/>
+              </w:rPr>
+              <w:t>)</w:t>
             </w:r>
           </w:p>
         </w:tc>
@@ -7659,7 +8297,7 @@
     <w:p/>
     <w:sectPr>
       <w:pgSz w:w="11906" w:h="16838"/>
-      <w:pgMar w:top="1134" w:right="850" w:bottom="1134" w:left="1701" w:header="708" w:footer="708" w:gutter="0"/>
+      <w:pgMar w:top="567" w:right="567" w:bottom="567" w:left="567" w:header="708" w:footer="708" w:gutter="0"/>
       <w:cols w:space="708"/>
       <w:docGrid w:linePitch="360"/>
     </w:sectPr>

</xml_diff>